<commit_message>
Refactor to use class for task model
</commit_message>
<xml_diff>
--- a/planning/Test plan.docx
+++ b/planning/Test plan.docx
@@ -921,7 +921,7 @@
                 <w:lang w:eastAsia="en-GB"/>
                 <w14:ligatures w14:val="none"/>
               </w:rPr>
-              <w:t>Create 2 tasks</w:t>
+              <w:t>Create a task and close the program</w:t>
             </w:r>
           </w:p>
         </w:tc>
@@ -4964,19 +4964,7 @@
                 <w:lang w:eastAsia="en-GB"/>
                 <w14:ligatures w14:val="none"/>
               </w:rPr>
-              <w:t>Refuse to return a task w</w:t>
-            </w:r>
-            <w:r>
-              <w:rPr>
-                <w:rFonts w:ascii="Aptos Narrow" w:eastAsia="Times New Roman" w:hAnsi="Aptos Narrow" w:cs="Times New Roman"/>
-                <w:color w:val="000000"/>
-                <w:kern w:val="0"/>
-                <w:sz w:val="22"/>
-                <w:szCs w:val="22"/>
-                <w:lang w:eastAsia="en-GB"/>
-                <w14:ligatures w14:val="none"/>
-              </w:rPr>
-              <w:t>hen given an id that isn’t an integer</w:t>
+              <w:t>Refuse to return a task when given an id that isn’t an integer</w:t>
             </w:r>
           </w:p>
         </w:tc>
@@ -5052,31 +5040,7 @@
                 <w:lang w:eastAsia="en-GB"/>
                 <w14:ligatures w14:val="none"/>
               </w:rPr>
-              <w:t>Task id: “</w:t>
-            </w:r>
-            <w:r>
-              <w:rPr>
-                <w:rFonts w:ascii="Aptos Narrow" w:eastAsia="Times New Roman" w:hAnsi="Aptos Narrow" w:cs="Times New Roman"/>
-                <w:color w:val="000000"/>
-                <w:kern w:val="0"/>
-                <w:sz w:val="22"/>
-                <w:szCs w:val="22"/>
-                <w:lang w:eastAsia="en-GB"/>
-                <w14:ligatures w14:val="none"/>
-              </w:rPr>
-              <w:t>two</w:t>
-            </w:r>
-            <w:r>
-              <w:rPr>
-                <w:rFonts w:ascii="Aptos Narrow" w:eastAsia="Times New Roman" w:hAnsi="Aptos Narrow" w:cs="Times New Roman"/>
-                <w:color w:val="000000"/>
-                <w:kern w:val="0"/>
-                <w:sz w:val="22"/>
-                <w:szCs w:val="22"/>
-                <w:lang w:eastAsia="en-GB"/>
-                <w14:ligatures w14:val="none"/>
-              </w:rPr>
-              <w:t>”</w:t>
+              <w:t>Task id: “two”</w:t>
             </w:r>
           </w:p>
         </w:tc>
@@ -5194,29 +5158,7 @@
                 <w:lang w:eastAsia="en-GB"/>
                 <w14:ligatures w14:val="none"/>
               </w:rPr>
-              <w:t>“Field ‘id’ must be</w:t>
-            </w:r>
-            <w:r>
-              <w:rPr>
-                <w:rFonts w:ascii="Aptos Narrow" w:eastAsia="Times New Roman" w:hAnsi="Aptos Narrow" w:cs="Times New Roman"/>
-                <w:kern w:val="0"/>
-                <w:sz w:val="22"/>
-                <w:szCs w:val="22"/>
-                <w:lang w:eastAsia="en-GB"/>
-                <w14:ligatures w14:val="none"/>
-              </w:rPr>
-              <w:t xml:space="preserve"> an integer</w:t>
-            </w:r>
-            <w:r>
-              <w:rPr>
-                <w:rFonts w:ascii="Aptos Narrow" w:eastAsia="Times New Roman" w:hAnsi="Aptos Narrow" w:cs="Times New Roman"/>
-                <w:kern w:val="0"/>
-                <w:sz w:val="22"/>
-                <w:szCs w:val="22"/>
-                <w:lang w:eastAsia="en-GB"/>
-                <w14:ligatures w14:val="none"/>
-              </w:rPr>
-              <w:t>”</w:t>
+              <w:t>“Field ‘id’ must be an integer”</w:t>
             </w:r>
           </w:p>
         </w:tc>
@@ -5334,31 +5276,7 @@
                 <w:lang w:eastAsia="en-GB"/>
                 <w14:ligatures w14:val="none"/>
               </w:rPr>
-              <w:t>R</w:t>
-            </w:r>
-            <w:r>
-              <w:rPr>
-                <w:rFonts w:ascii="Aptos Narrow" w:eastAsia="Times New Roman" w:hAnsi="Aptos Narrow" w:cs="Times New Roman"/>
-                <w:color w:val="000000"/>
-                <w:kern w:val="0"/>
-                <w:sz w:val="22"/>
-                <w:szCs w:val="22"/>
-                <w:lang w:eastAsia="en-GB"/>
-                <w14:ligatures w14:val="none"/>
-              </w:rPr>
-              <w:t xml:space="preserve">eturn a task </w:t>
-            </w:r>
-            <w:r>
-              <w:rPr>
-                <w:rFonts w:ascii="Aptos Narrow" w:eastAsia="Times New Roman" w:hAnsi="Aptos Narrow" w:cs="Times New Roman"/>
-                <w:color w:val="000000"/>
-                <w:kern w:val="0"/>
-                <w:sz w:val="22"/>
-                <w:szCs w:val="22"/>
-                <w:lang w:eastAsia="en-GB"/>
-                <w14:ligatures w14:val="none"/>
-              </w:rPr>
-              <w:t>when given an id greater than or equal to 1</w:t>
+              <w:t>Return a task when given an id greater than or equal to 1</w:t>
             </w:r>
           </w:p>
         </w:tc>
@@ -5513,31 +5431,7 @@
                 <w:lang w:eastAsia="en-GB"/>
                 <w14:ligatures w14:val="none"/>
               </w:rPr>
-              <w:t>The task whose id=</w:t>
-            </w:r>
-            <w:r>
-              <w:rPr>
-                <w:rFonts w:ascii="Aptos Narrow" w:eastAsia="Times New Roman" w:hAnsi="Aptos Narrow" w:cs="Times New Roman"/>
-                <w:color w:val="000000"/>
-                <w:kern w:val="0"/>
-                <w:sz w:val="22"/>
-                <w:szCs w:val="22"/>
-                <w:lang w:eastAsia="en-GB"/>
-                <w14:ligatures w14:val="none"/>
-              </w:rPr>
-              <w:t>1</w:t>
-            </w:r>
-            <w:r>
-              <w:rPr>
-                <w:rFonts w:ascii="Aptos Narrow" w:eastAsia="Times New Roman" w:hAnsi="Aptos Narrow" w:cs="Times New Roman"/>
-                <w:color w:val="000000"/>
-                <w:kern w:val="0"/>
-                <w:sz w:val="22"/>
-                <w:szCs w:val="22"/>
-                <w:lang w:eastAsia="en-GB"/>
-                <w14:ligatures w14:val="none"/>
-              </w:rPr>
-              <w:t xml:space="preserve"> is printed</w:t>
+              <w:t>The task whose id=1 is printed</w:t>
             </w:r>
           </w:p>
         </w:tc>
@@ -5859,18 +5753,7 @@
                 <w:lang w:eastAsia="en-GB"/>
                 <w14:ligatures w14:val="none"/>
               </w:rPr>
-              <w:t>“</w:t>
-            </w:r>
-            <w:r>
-              <w:rPr>
-                <w:rFonts w:ascii="Aptos Narrow" w:eastAsia="Times New Roman" w:hAnsi="Aptos Narrow" w:cs="Times New Roman"/>
-                <w:kern w:val="0"/>
-                <w:sz w:val="22"/>
-                <w:szCs w:val="22"/>
-                <w:lang w:eastAsia="en-GB"/>
-                <w14:ligatures w14:val="none"/>
-              </w:rPr>
-              <w:t>Field ‘id’ must be greater than or equal to 1”</w:t>
+              <w:t>“Field ‘id’ must be greater than or equal to 1”</w:t>
             </w:r>
           </w:p>
         </w:tc>
@@ -6723,19 +6606,7 @@
                 <w:lang w:eastAsia="en-GB"/>
                 <w14:ligatures w14:val="none"/>
               </w:rPr>
-              <w:t xml:space="preserve">Refuse to mark a task as complete  when given an id that </w:t>
-            </w:r>
-            <w:r>
-              <w:rPr>
-                <w:rFonts w:ascii="Aptos Narrow" w:eastAsia="Times New Roman" w:hAnsi="Aptos Narrow" w:cs="Times New Roman"/>
-                <w:color w:val="000000"/>
-                <w:kern w:val="0"/>
-                <w:sz w:val="22"/>
-                <w:szCs w:val="22"/>
-                <w:lang w:eastAsia="en-GB"/>
-                <w14:ligatures w14:val="none"/>
-              </w:rPr>
-              <w:t>doesn’t exist</w:t>
+              <w:t>Refuse to mark a task as complete  when given an id that doesn’t exist</w:t>
             </w:r>
           </w:p>
         </w:tc>
@@ -7234,29 +7105,7 @@
                 <w:lang w:eastAsia="en-GB"/>
                 <w14:ligatures w14:val="none"/>
               </w:rPr>
-              <w:t>“</w:t>
-            </w:r>
-            <w:r>
-              <w:rPr>
-                <w:rFonts w:ascii="Aptos Narrow" w:eastAsia="Times New Roman" w:hAnsi="Aptos Narrow" w:cs="Times New Roman"/>
-                <w:kern w:val="0"/>
-                <w:sz w:val="22"/>
-                <w:szCs w:val="22"/>
-                <w:lang w:eastAsia="en-GB"/>
-                <w14:ligatures w14:val="none"/>
-              </w:rPr>
-              <w:t>Field ‘id’ must be an integer</w:t>
-            </w:r>
-            <w:r>
-              <w:rPr>
-                <w:rFonts w:ascii="Aptos Narrow" w:eastAsia="Times New Roman" w:hAnsi="Aptos Narrow" w:cs="Times New Roman"/>
-                <w:kern w:val="0"/>
-                <w:sz w:val="22"/>
-                <w:szCs w:val="22"/>
-                <w:lang w:eastAsia="en-GB"/>
-                <w14:ligatures w14:val="none"/>
-              </w:rPr>
-              <w:t>”</w:t>
+              <w:t>“Field ‘id’ must be an integer”</w:t>
             </w:r>
           </w:p>
         </w:tc>
@@ -7413,19 +7262,7 @@
                 <w:lang w:eastAsia="en-GB"/>
                 <w14:ligatures w14:val="none"/>
               </w:rPr>
-              <w:t xml:space="preserve">Create </w:t>
-            </w:r>
-            <w:r>
-              <w:rPr>
-                <w:rFonts w:ascii="Aptos Narrow" w:eastAsia="Times New Roman" w:hAnsi="Aptos Narrow" w:cs="Times New Roman"/>
-                <w:color w:val="000000"/>
-                <w:kern w:val="0"/>
-                <w:sz w:val="22"/>
-                <w:szCs w:val="22"/>
-                <w:lang w:eastAsia="en-GB"/>
-                <w14:ligatures w14:val="none"/>
-              </w:rPr>
-              <w:t>a task</w:t>
+              <w:t>Create a task</w:t>
             </w:r>
           </w:p>
         </w:tc>
@@ -7464,31 +7301,7 @@
                 <w:lang w:eastAsia="en-GB"/>
                 <w14:ligatures w14:val="none"/>
               </w:rPr>
-              <w:t>“</w:t>
-            </w:r>
-            <w:r>
-              <w:rPr>
-                <w:rFonts w:ascii="Aptos Narrow" w:eastAsia="Times New Roman" w:hAnsi="Aptos Narrow" w:cs="Times New Roman"/>
-                <w:color w:val="000000"/>
-                <w:kern w:val="0"/>
-                <w:sz w:val="22"/>
-                <w:szCs w:val="22"/>
-                <w:lang w:eastAsia="en-GB"/>
-                <w14:ligatures w14:val="none"/>
-              </w:rPr>
-              <w:t>1</w:t>
-            </w:r>
-            <w:r>
-              <w:rPr>
-                <w:rFonts w:ascii="Aptos Narrow" w:eastAsia="Times New Roman" w:hAnsi="Aptos Narrow" w:cs="Times New Roman"/>
-                <w:color w:val="000000"/>
-                <w:kern w:val="0"/>
-                <w:sz w:val="22"/>
-                <w:szCs w:val="22"/>
-                <w:lang w:eastAsia="en-GB"/>
-                <w14:ligatures w14:val="none"/>
-              </w:rPr>
-              <w:t>”</w:t>
+              <w:t>“1”</w:t>
             </w:r>
           </w:p>
         </w:tc>
@@ -7568,31 +7381,7 @@
                 <w:lang w:eastAsia="en-GB"/>
                 <w14:ligatures w14:val="none"/>
               </w:rPr>
-              <w:t>The task whose id=</w:t>
-            </w:r>
-            <w:r>
-              <w:rPr>
-                <w:rFonts w:ascii="Aptos Narrow" w:eastAsia="Times New Roman" w:hAnsi="Aptos Narrow" w:cs="Times New Roman"/>
-                <w:color w:val="000000"/>
-                <w:kern w:val="0"/>
-                <w:sz w:val="22"/>
-                <w:szCs w:val="22"/>
-                <w:lang w:eastAsia="en-GB"/>
-                <w14:ligatures w14:val="none"/>
-              </w:rPr>
-              <w:t>1</w:t>
-            </w:r>
-            <w:r>
-              <w:rPr>
-                <w:rFonts w:ascii="Aptos Narrow" w:eastAsia="Times New Roman" w:hAnsi="Aptos Narrow" w:cs="Times New Roman"/>
-                <w:color w:val="000000"/>
-                <w:kern w:val="0"/>
-                <w:sz w:val="22"/>
-                <w:szCs w:val="22"/>
-                <w:lang w:eastAsia="en-GB"/>
-                <w14:ligatures w14:val="none"/>
-              </w:rPr>
-              <w:t xml:space="preserve"> has its status attribute changed to “complete” in tasks.json and local current_tasks</w:t>
+              <w:t>The task whose id=1 has its status attribute changed to “complete” in tasks.json and local current_tasks</w:t>
             </w:r>
           </w:p>
         </w:tc>
@@ -7726,19 +7515,7 @@
                 <w:lang w:eastAsia="en-GB"/>
                 <w14:ligatures w14:val="none"/>
               </w:rPr>
-              <w:t xml:space="preserve">Refuse to mark a task as complete  when given an id </w:t>
-            </w:r>
-            <w:r>
-              <w:rPr>
-                <w:rFonts w:ascii="Aptos Narrow" w:eastAsia="Times New Roman" w:hAnsi="Aptos Narrow" w:cs="Times New Roman"/>
-                <w:color w:val="000000"/>
-                <w:kern w:val="0"/>
-                <w:sz w:val="22"/>
-                <w:szCs w:val="22"/>
-                <w:lang w:eastAsia="en-GB"/>
-                <w14:ligatures w14:val="none"/>
-              </w:rPr>
-              <w:t>less than 1</w:t>
+              <w:t>Refuse to mark a task as complete  when given an id less than 1</w:t>
             </w:r>
           </w:p>
         </w:tc>
@@ -7814,31 +7591,7 @@
                 <w:lang w:eastAsia="en-GB"/>
                 <w14:ligatures w14:val="none"/>
               </w:rPr>
-              <w:t>“</w:t>
-            </w:r>
-            <w:r>
-              <w:rPr>
-                <w:rFonts w:ascii="Aptos Narrow" w:eastAsia="Times New Roman" w:hAnsi="Aptos Narrow" w:cs="Times New Roman"/>
-                <w:color w:val="000000"/>
-                <w:kern w:val="0"/>
-                <w:sz w:val="22"/>
-                <w:szCs w:val="22"/>
-                <w:lang w:eastAsia="en-GB"/>
-                <w14:ligatures w14:val="none"/>
-              </w:rPr>
-              <w:t>0</w:t>
-            </w:r>
-            <w:r>
-              <w:rPr>
-                <w:rFonts w:ascii="Aptos Narrow" w:eastAsia="Times New Roman" w:hAnsi="Aptos Narrow" w:cs="Times New Roman"/>
-                <w:color w:val="000000"/>
-                <w:kern w:val="0"/>
-                <w:sz w:val="22"/>
-                <w:szCs w:val="22"/>
-                <w:lang w:eastAsia="en-GB"/>
-                <w14:ligatures w14:val="none"/>
-              </w:rPr>
-              <w:t>”</w:t>
+              <w:t>“0”</w:t>
             </w:r>
           </w:p>
         </w:tc>
@@ -7905,20 +7658,7 @@
                 <w:lang w:eastAsia="en-GB"/>
                 <w14:ligatures w14:val="none"/>
               </w:rPr>
-              <w:t xml:space="preserve"> </w:t>
-            </w:r>
-            <w:r>
-              <w:rPr>
-                <w:rFonts w:ascii="Aptos Narrow" w:eastAsia="Times New Roman" w:hAnsi="Aptos Narrow" w:cs="Times New Roman"/>
-                <w:color w:val="000000"/>
-                <w:kern w:val="0"/>
-                <w:sz w:val="22"/>
-                <w:szCs w:val="22"/>
-                <w:highlight w:val="cyan"/>
-                <w:lang w:eastAsia="en-GB"/>
-                <w14:ligatures w14:val="none"/>
-              </w:rPr>
-              <w:t>Boundary</w:t>
+              <w:t xml:space="preserve"> Boundary</w:t>
             </w:r>
           </w:p>
         </w:tc>

</xml_diff>